<commit_message>
Improvements and ready to implement music rooms
</commit_message>
<xml_diff>
--- a/Documentation/DesignDocument.docx
+++ b/Documentation/DesignDocument.docx
@@ -12,7 +12,7 @@
           <w:lang w:val="en-US"/>
         </w:rPr>
       </w:pPr>
-      <w:bookmarkStart w:id="0" w:name="_Toc119588298"/>
+      <w:bookmarkStart w:id="0" w:name="_Toc120310321"/>
       <w:r>
         <w:rPr>
           <w:sz w:val="40"/>
@@ -75,7 +75,9 @@
               <w:tab w:val="right" w:leader="dot" w:pos="9062"/>
             </w:tabs>
             <w:rPr>
+              <w:rFonts w:eastAsiaTheme="minorEastAsia"/>
               <w:noProof/>
+              <w:lang w:eastAsia="bg-BG"/>
             </w:rPr>
           </w:pPr>
           <w:r>
@@ -87,7 +89,7 @@
           <w:r>
             <w:fldChar w:fldCharType="separate"/>
           </w:r>
-          <w:hyperlink w:anchor="_Toc119588298" w:history="1">
+          <w:hyperlink w:anchor="_Toc120310321" w:history="1">
             <w:r>
               <w:rPr>
                 <w:rStyle w:val="Hyperlink"/>
@@ -115,7 +117,7 @@
                 <w:noProof/>
                 <w:webHidden/>
               </w:rPr>
-              <w:instrText xml:space="preserve"> PAGEREF _Toc119588298 \h </w:instrText>
+              <w:instrText xml:space="preserve"> PAGEREF _Toc120310321 \h </w:instrText>
             </w:r>
             <w:r>
               <w:rPr>
@@ -153,10 +155,12 @@
               <w:tab w:val="right" w:leader="dot" w:pos="9062"/>
             </w:tabs>
             <w:rPr>
+              <w:rFonts w:eastAsiaTheme="minorEastAsia"/>
               <w:noProof/>
+              <w:lang w:eastAsia="bg-BG"/>
             </w:rPr>
           </w:pPr>
-          <w:hyperlink w:anchor="_Toc119588299" w:history="1">
+          <w:hyperlink w:anchor="_Toc120310322" w:history="1">
             <w:r>
               <w:rPr>
                 <w:rStyle w:val="Hyperlink"/>
@@ -184,7 +188,7 @@
                 <w:noProof/>
                 <w:webHidden/>
               </w:rPr>
-              <w:instrText xml:space="preserve"> PAGEREF _Toc119588299 \h </w:instrText>
+              <w:instrText xml:space="preserve"> PAGEREF _Toc120310322 \h </w:instrText>
             </w:r>
             <w:r>
               <w:rPr>
@@ -222,10 +226,12 @@
               <w:tab w:val="right" w:leader="dot" w:pos="9062"/>
             </w:tabs>
             <w:rPr>
+              <w:rFonts w:eastAsiaTheme="minorEastAsia"/>
               <w:noProof/>
+              <w:lang w:eastAsia="bg-BG"/>
             </w:rPr>
           </w:pPr>
-          <w:hyperlink w:anchor="_Toc119588300" w:history="1">
+          <w:hyperlink w:anchor="_Toc120310323" w:history="1">
             <w:r>
               <w:rPr>
                 <w:rStyle w:val="Hyperlink"/>
@@ -253,7 +259,7 @@
                 <w:noProof/>
                 <w:webHidden/>
               </w:rPr>
-              <w:instrText xml:space="preserve"> PAGEREF _Toc119588300 \h </w:instrText>
+              <w:instrText xml:space="preserve"> PAGEREF _Toc120310323 \h </w:instrText>
             </w:r>
             <w:r>
               <w:rPr>
@@ -291,10 +297,12 @@
               <w:tab w:val="right" w:leader="dot" w:pos="9062"/>
             </w:tabs>
             <w:rPr>
+              <w:rFonts w:eastAsiaTheme="minorEastAsia"/>
               <w:noProof/>
+              <w:lang w:eastAsia="bg-BG"/>
             </w:rPr>
           </w:pPr>
-          <w:hyperlink w:anchor="_Toc119588301" w:history="1">
+          <w:hyperlink w:anchor="_Toc120310324" w:history="1">
             <w:r>
               <w:rPr>
                 <w:rStyle w:val="Hyperlink"/>
@@ -322,7 +330,7 @@
                 <w:noProof/>
                 <w:webHidden/>
               </w:rPr>
-              <w:instrText xml:space="preserve"> PAGEREF _Toc119588301 \h </w:instrText>
+              <w:instrText xml:space="preserve"> PAGEREF _Toc120310324 \h </w:instrText>
             </w:r>
             <w:r>
               <w:rPr>
@@ -360,10 +368,12 @@
               <w:tab w:val="right" w:leader="dot" w:pos="9062"/>
             </w:tabs>
             <w:rPr>
+              <w:rFonts w:eastAsiaTheme="minorEastAsia"/>
               <w:noProof/>
+              <w:lang w:eastAsia="bg-BG"/>
             </w:rPr>
           </w:pPr>
-          <w:hyperlink w:anchor="_Toc119588302" w:history="1">
+          <w:hyperlink w:anchor="_Toc120310325" w:history="1">
             <w:r>
               <w:rPr>
                 <w:rStyle w:val="Hyperlink"/>
@@ -391,7 +401,7 @@
                 <w:noProof/>
                 <w:webHidden/>
               </w:rPr>
-              <w:instrText xml:space="preserve"> PAGEREF _Toc119588302 \h </w:instrText>
+              <w:instrText xml:space="preserve"> PAGEREF _Toc120310325 \h </w:instrText>
             </w:r>
             <w:r>
               <w:rPr>
@@ -429,10 +439,12 @@
               <w:tab w:val="right" w:leader="dot" w:pos="9062"/>
             </w:tabs>
             <w:rPr>
+              <w:rFonts w:eastAsiaTheme="minorEastAsia"/>
               <w:noProof/>
+              <w:lang w:eastAsia="bg-BG"/>
             </w:rPr>
           </w:pPr>
-          <w:hyperlink w:anchor="_Toc119588303" w:history="1">
+          <w:hyperlink w:anchor="_Toc120310326" w:history="1">
             <w:r>
               <w:rPr>
                 <w:rStyle w:val="Hyperlink"/>
@@ -460,7 +472,7 @@
                 <w:noProof/>
                 <w:webHidden/>
               </w:rPr>
-              <w:instrText xml:space="preserve"> PAGEREF _Toc119588303 \h </w:instrText>
+              <w:instrText xml:space="preserve"> PAGEREF _Toc120310326 \h </w:instrText>
             </w:r>
             <w:r>
               <w:rPr>
@@ -481,6 +493,148 @@
                 <w:webHidden/>
               </w:rPr>
               <w:t>6</w:t>
+            </w:r>
+            <w:r>
+              <w:rPr>
+                <w:noProof/>
+                <w:webHidden/>
+              </w:rPr>
+              <w:fldChar w:fldCharType="end"/>
+            </w:r>
+          </w:hyperlink>
+        </w:p>
+        <w:p>
+          <w:pPr>
+            <w:pStyle w:val="TOC1"/>
+            <w:tabs>
+              <w:tab w:val="right" w:leader="dot" w:pos="9062"/>
+            </w:tabs>
+            <w:rPr>
+              <w:rFonts w:eastAsiaTheme="minorEastAsia"/>
+              <w:noProof/>
+              <w:lang w:eastAsia="bg-BG"/>
+            </w:rPr>
+          </w:pPr>
+          <w:hyperlink w:anchor="_Toc120310327" w:history="1">
+            <w:r>
+              <w:rPr>
+                <w:rStyle w:val="Hyperlink"/>
+                <w:noProof/>
+                <w:lang w:val="en-US"/>
+              </w:rPr>
+              <w:t>API Endpoints</w:t>
+            </w:r>
+            <w:r>
+              <w:rPr>
+                <w:noProof/>
+                <w:webHidden/>
+              </w:rPr>
+              <w:tab/>
+            </w:r>
+            <w:r>
+              <w:rPr>
+                <w:noProof/>
+                <w:webHidden/>
+              </w:rPr>
+              <w:fldChar w:fldCharType="begin"/>
+            </w:r>
+            <w:r>
+              <w:rPr>
+                <w:noProof/>
+                <w:webHidden/>
+              </w:rPr>
+              <w:instrText xml:space="preserve"> PAGEREF _Toc120310327 \h </w:instrText>
+            </w:r>
+            <w:r>
+              <w:rPr>
+                <w:noProof/>
+                <w:webHidden/>
+              </w:rPr>
+            </w:r>
+            <w:r>
+              <w:rPr>
+                <w:noProof/>
+                <w:webHidden/>
+              </w:rPr>
+              <w:fldChar w:fldCharType="separate"/>
+            </w:r>
+            <w:r>
+              <w:rPr>
+                <w:noProof/>
+                <w:webHidden/>
+              </w:rPr>
+              <w:t>7</w:t>
+            </w:r>
+            <w:r>
+              <w:rPr>
+                <w:noProof/>
+                <w:webHidden/>
+              </w:rPr>
+              <w:fldChar w:fldCharType="end"/>
+            </w:r>
+          </w:hyperlink>
+        </w:p>
+        <w:p>
+          <w:pPr>
+            <w:pStyle w:val="TOC1"/>
+            <w:tabs>
+              <w:tab w:val="right" w:leader="dot" w:pos="9062"/>
+            </w:tabs>
+            <w:rPr>
+              <w:rFonts w:eastAsiaTheme="minorEastAsia"/>
+              <w:noProof/>
+              <w:lang w:eastAsia="bg-BG"/>
+            </w:rPr>
+          </w:pPr>
+          <w:hyperlink w:anchor="_Toc120310328" w:history="1">
+            <w:r>
+              <w:rPr>
+                <w:rStyle w:val="Hyperlink"/>
+                <w:noProof/>
+                <w:lang w:val="en-US"/>
+              </w:rPr>
+              <w:t>CI Setup diagram</w:t>
+            </w:r>
+            <w:r>
+              <w:rPr>
+                <w:noProof/>
+                <w:webHidden/>
+              </w:rPr>
+              <w:tab/>
+            </w:r>
+            <w:r>
+              <w:rPr>
+                <w:noProof/>
+                <w:webHidden/>
+              </w:rPr>
+              <w:fldChar w:fldCharType="begin"/>
+            </w:r>
+            <w:r>
+              <w:rPr>
+                <w:noProof/>
+                <w:webHidden/>
+              </w:rPr>
+              <w:instrText xml:space="preserve"> PAGEREF _Toc120310328 \h </w:instrText>
+            </w:r>
+            <w:r>
+              <w:rPr>
+                <w:noProof/>
+                <w:webHidden/>
+              </w:rPr>
+            </w:r>
+            <w:r>
+              <w:rPr>
+                <w:noProof/>
+                <w:webHidden/>
+              </w:rPr>
+              <w:fldChar w:fldCharType="separate"/>
+            </w:r>
+            <w:r>
+              <w:rPr>
+                <w:noProof/>
+                <w:webHidden/>
+              </w:rPr>
+              <w:t>8</w:t>
             </w:r>
             <w:r>
               <w:rPr>
@@ -523,7 +677,7 @@
           <w:lang w:val="en-US"/>
         </w:rPr>
       </w:pPr>
-      <w:bookmarkStart w:id="1" w:name="_Toc119588299"/>
+      <w:bookmarkStart w:id="1" w:name="_Toc120310322"/>
       <w:r>
         <w:rPr>
           <w:noProof/>
@@ -763,7 +917,7 @@
           <w:lang w:val="en-US"/>
         </w:rPr>
       </w:pPr>
-      <w:bookmarkStart w:id="2" w:name="_Toc119588300"/>
+      <w:bookmarkStart w:id="2" w:name="_Toc120310323"/>
       <w:r>
         <w:rPr>
           <w:noProof/>
@@ -1008,7 +1162,7 @@
           <w:lang w:val="en-US"/>
         </w:rPr>
       </w:pPr>
-      <w:bookmarkStart w:id="3" w:name="_Toc119588301"/>
+      <w:bookmarkStart w:id="3" w:name="_Toc120310324"/>
       <w:r>
         <w:rPr>
           <w:noProof/>
@@ -1223,83 +1377,33 @@
           <w:lang w:val="en-US"/>
         </w:rPr>
         <w:br/>
-        <w:t xml:space="preserve">1) A </w:t>
-      </w:r>
-      <w:proofErr w:type="gramStart"/>
-      <w:r>
-        <w:rPr>
-          <w:lang w:val="en-US"/>
-        </w:rPr>
-        <w:t>REST controllers</w:t>
-      </w:r>
-      <w:proofErr w:type="gramEnd"/>
-      <w:r>
-        <w:rPr>
-          <w:lang w:val="en-US"/>
-        </w:rPr>
-        <w:t xml:space="preserve"> which takes care of the API operations</w:t>
-      </w:r>
-    </w:p>
-    <w:p>
-      <w:pPr>
-        <w:rPr>
-          <w:lang w:val="en-US"/>
-        </w:rPr>
-      </w:pPr>
-      <w:r>
-        <w:rPr>
-          <w:lang w:val="en-US"/>
-        </w:rPr>
-        <w:t>2) Manager classes (</w:t>
-      </w:r>
-      <w:proofErr w:type="spellStart"/>
-      <w:r>
-        <w:rPr>
-          <w:lang w:val="en-US"/>
-        </w:rPr>
-        <w:t>SongsManager</w:t>
-      </w:r>
-      <w:proofErr w:type="spellEnd"/>
-      <w:r>
-        <w:rPr>
-          <w:lang w:val="en-US"/>
-        </w:rPr>
-        <w:t>) that will provide the functionality and interact with the repository</w:t>
-      </w:r>
-    </w:p>
-    <w:p>
-      <w:pPr>
-        <w:rPr>
-          <w:lang w:val="en-US"/>
-        </w:rPr>
-      </w:pPr>
-      <w:r>
-        <w:rPr>
-          <w:lang w:val="en-US"/>
-        </w:rPr>
-        <w:t xml:space="preserve">3) JPA </w:t>
-      </w:r>
-      <w:proofErr w:type="gramStart"/>
-      <w:r>
-        <w:rPr>
-          <w:lang w:val="en-US"/>
-        </w:rPr>
-        <w:t>repository(</w:t>
-      </w:r>
-      <w:proofErr w:type="spellStart"/>
-      <w:proofErr w:type="gramEnd"/>
-      <w:r>
-        <w:rPr>
-          <w:lang w:val="en-US"/>
-        </w:rPr>
-        <w:t>SongsRepo</w:t>
-      </w:r>
-      <w:proofErr w:type="spellEnd"/>
-      <w:r>
-        <w:rPr>
-          <w:lang w:val="en-US"/>
-        </w:rPr>
-        <w:t>) that interacts with the database</w:t>
+        <w:t>1) A REST controllers which takes care of the API operations</w:t>
+      </w:r>
+    </w:p>
+    <w:p>
+      <w:pPr>
+        <w:rPr>
+          <w:lang w:val="en-US"/>
+        </w:rPr>
+      </w:pPr>
+      <w:r>
+        <w:rPr>
+          <w:lang w:val="en-US"/>
+        </w:rPr>
+        <w:t>2) Manager classes (SongsManager) that will provide the functionality and interact with the repository</w:t>
+      </w:r>
+    </w:p>
+    <w:p>
+      <w:pPr>
+        <w:rPr>
+          <w:lang w:val="en-US"/>
+        </w:rPr>
+      </w:pPr>
+      <w:r>
+        <w:rPr>
+          <w:lang w:val="en-US"/>
+        </w:rPr>
+        <w:t>3) JPA repository(SongsRepo) that interacts with the database</w:t>
       </w:r>
     </w:p>
     <w:p>
@@ -1326,26 +1430,44 @@
           <w:lang w:val="en-US"/>
         </w:rPr>
       </w:pPr>
-      <w:bookmarkStart w:id="4" w:name="_Toc119588302"/>
+      <w:bookmarkStart w:id="4" w:name="_Toc120310325"/>
+      <w:r>
+        <w:rPr>
+          <w:lang w:val="en-US"/>
+        </w:rPr>
+        <w:lastRenderedPageBreak/>
+        <w:t>C4 Diagram</w:t>
+      </w:r>
+      <w:bookmarkEnd w:id="4"/>
+    </w:p>
+    <w:p>
+      <w:pPr>
+        <w:rPr>
+          <w:rFonts w:asciiTheme="majorHAnsi" w:eastAsiaTheme="majorEastAsia" w:hAnsiTheme="majorHAnsi" w:cstheme="majorBidi"/>
+          <w:color w:val="2F5496" w:themeColor="accent1" w:themeShade="BF"/>
+          <w:sz w:val="32"/>
+          <w:szCs w:val="32"/>
+          <w:lang w:val="en-US"/>
+        </w:rPr>
+      </w:pPr>
       <w:r>
         <w:rPr>
           <w:noProof/>
           <w:lang w:val="en-US"/>
         </w:rPr>
-        <w:lastRenderedPageBreak/>
         <w:drawing>
-          <wp:anchor distT="0" distB="0" distL="114300" distR="114300" simplePos="0" relativeHeight="251661312" behindDoc="1" locked="0" layoutInCell="1" allowOverlap="1" wp14:anchorId="347DCD52" wp14:editId="235F35A3">
+          <wp:anchor distT="0" distB="0" distL="114300" distR="114300" simplePos="0" relativeHeight="251663360" behindDoc="1" locked="0" layoutInCell="1" allowOverlap="1" wp14:anchorId="4D2684EC" wp14:editId="42C27293">
             <wp:simplePos x="0" y="0"/>
             <wp:positionH relativeFrom="margin">
-              <wp:align>left</wp:align>
+              <wp:posOffset>-635</wp:posOffset>
             </wp:positionH>
             <wp:positionV relativeFrom="paragraph">
-              <wp:posOffset>382905</wp:posOffset>
+              <wp:posOffset>409575</wp:posOffset>
             </wp:positionV>
-            <wp:extent cx="5181600" cy="6477000"/>
+            <wp:extent cx="5524500" cy="6522720"/>
             <wp:effectExtent l="0" t="0" r="0" b="0"/>
             <wp:wrapNone/>
-            <wp:docPr id="4" name="Picture 4"/>
+            <wp:docPr id="7" name="Picture 7"/>
             <wp:cNvGraphicFramePr>
               <a:graphicFrameLocks xmlns:a="http://schemas.openxmlformats.org/drawingml/2006/main" noChangeAspect="1"/>
             </wp:cNvGraphicFramePr>
@@ -1353,7 +1475,7 @@
               <a:graphicData uri="http://schemas.openxmlformats.org/drawingml/2006/picture">
                 <pic:pic xmlns:pic="http://schemas.openxmlformats.org/drawingml/2006/picture">
                   <pic:nvPicPr>
-                    <pic:cNvPr id="4" name="Picture 4"/>
+                    <pic:cNvPr id="7" name="Picture 7"/>
                     <pic:cNvPicPr/>
                   </pic:nvPicPr>
                   <pic:blipFill>
@@ -1371,7 +1493,7 @@
                   <pic:spPr>
                     <a:xfrm>
                       <a:off x="0" y="0"/>
-                      <a:ext cx="5181600" cy="6477000"/>
+                      <a:ext cx="5524500" cy="6522720"/>
                     </a:xfrm>
                     <a:prstGeom prst="rect">
                       <a:avLst/>
@@ -1387,24 +1509,6 @@
         <w:rPr>
           <w:lang w:val="en-US"/>
         </w:rPr>
-        <w:t>C4 Diagram</w:t>
-      </w:r>
-      <w:bookmarkEnd w:id="4"/>
-    </w:p>
-    <w:p>
-      <w:pPr>
-        <w:rPr>
-          <w:rFonts w:asciiTheme="majorHAnsi" w:eastAsiaTheme="majorEastAsia" w:hAnsiTheme="majorHAnsi" w:cstheme="majorBidi"/>
-          <w:color w:val="2F5496" w:themeColor="accent1" w:themeShade="BF"/>
-          <w:sz w:val="32"/>
-          <w:szCs w:val="32"/>
-          <w:lang w:val="en-US"/>
-        </w:rPr>
-      </w:pPr>
-      <w:r>
-        <w:rPr>
-          <w:lang w:val="en-US"/>
-        </w:rPr>
         <w:br w:type="page"/>
       </w:r>
     </w:p>
@@ -1415,7 +1519,7 @@
           <w:lang w:val="en-US"/>
         </w:rPr>
       </w:pPr>
-      <w:bookmarkStart w:id="5" w:name="_Toc119588303"/>
+      <w:bookmarkStart w:id="5" w:name="_Toc120310326"/>
       <w:r>
         <w:rPr>
           <w:lang w:val="en-US"/>
@@ -1518,23 +1622,86 @@
     <w:p>
       <w:pPr>
         <w:pStyle w:val="ListParagraph"/>
-        <w:numPr>
-          <w:ilvl w:val="0"/>
-          <w:numId w:val="1"/>
-        </w:numPr>
-        <w:rPr>
-          <w:sz w:val="24"/>
-          <w:szCs w:val="24"/>
-          <w:lang w:val="en-US"/>
-        </w:rPr>
-      </w:pPr>
-      <w:r>
-        <w:rPr>
-          <w:sz w:val="24"/>
-          <w:szCs w:val="24"/>
-          <w:lang w:val="en-US"/>
-        </w:rPr>
-        <w:t>Open closer principle</w:t>
+        <w:rPr>
+          <w:sz w:val="24"/>
+          <w:szCs w:val="24"/>
+          <w:lang w:val="en-US"/>
+        </w:rPr>
+      </w:pPr>
+      <w:r>
+        <w:rPr>
+          <w:sz w:val="24"/>
+          <w:szCs w:val="24"/>
+          <w:lang w:val="en-US"/>
+        </w:rPr>
+        <w:t>Example code snippet:</w:t>
+      </w:r>
+      <w:r>
+        <w:rPr>
+          <w:sz w:val="24"/>
+          <w:szCs w:val="24"/>
+          <w:lang w:val="en-US"/>
+        </w:rPr>
+        <w:br/>
+      </w:r>
+      <w:r>
+        <w:rPr>
+          <w:sz w:val="24"/>
+          <w:szCs w:val="24"/>
+          <w:lang w:val="en-US"/>
+        </w:rPr>
+        <w:br/>
+        <w:t>My user service class only manages users and nothing else</w:t>
+      </w:r>
+      <w:r>
+        <w:rPr>
+          <w:sz w:val="24"/>
+          <w:szCs w:val="24"/>
+          <w:lang w:val="en-US"/>
+        </w:rPr>
+        <w:br/>
+      </w:r>
+      <w:r>
+        <w:rPr>
+          <w:sz w:val="24"/>
+          <w:szCs w:val="24"/>
+          <w:lang w:val="en-US"/>
+        </w:rPr>
+        <w:drawing>
+          <wp:inline distT="0" distB="0" distL="0" distR="0" wp14:anchorId="7DFD8EE8" wp14:editId="03606461">
+            <wp:extent cx="3909399" cy="2827265"/>
+            <wp:effectExtent l="0" t="0" r="0" b="0"/>
+            <wp:docPr id="8" name="Picture 8"/>
+            <wp:cNvGraphicFramePr>
+              <a:graphicFrameLocks xmlns:a="http://schemas.openxmlformats.org/drawingml/2006/main" noChangeAspect="1"/>
+            </wp:cNvGraphicFramePr>
+            <a:graphic xmlns:a="http://schemas.openxmlformats.org/drawingml/2006/main">
+              <a:graphicData uri="http://schemas.openxmlformats.org/drawingml/2006/picture">
+                <pic:pic xmlns:pic="http://schemas.openxmlformats.org/drawingml/2006/picture">
+                  <pic:nvPicPr>
+                    <pic:cNvPr id="1" name=""/>
+                    <pic:cNvPicPr/>
+                  </pic:nvPicPr>
+                  <pic:blipFill>
+                    <a:blip r:embed="rId10"/>
+                    <a:stretch>
+                      <a:fillRect/>
+                    </a:stretch>
+                  </pic:blipFill>
+                  <pic:spPr>
+                    <a:xfrm>
+                      <a:off x="0" y="0"/>
+                      <a:ext cx="3909399" cy="2827265"/>
+                    </a:xfrm>
+                    <a:prstGeom prst="rect">
+                      <a:avLst/>
+                    </a:prstGeom>
+                  </pic:spPr>
+                </pic:pic>
+              </a:graphicData>
+            </a:graphic>
+          </wp:inline>
+        </w:drawing>
       </w:r>
     </w:p>
     <w:p>
@@ -1543,30 +1710,7 @@
         <w:rPr>
           <w:sz w:val="24"/>
           <w:szCs w:val="24"/>
-        </w:rPr>
-      </w:pPr>
-      <w:r>
-        <w:rPr>
-          <w:sz w:val="24"/>
-          <w:szCs w:val="24"/>
-          <w:lang w:val="en-US"/>
-        </w:rPr>
-        <w:t>-</w:t>
-      </w:r>
-      <w:r>
-        <w:rPr>
-          <w:sz w:val="24"/>
-          <w:szCs w:val="24"/>
-        </w:rPr>
-        <w:t>Software entities (classes, modules, functions, etc.) should be extendable without actually changing the contents of the class you’re extending. If we could follow this principle strongly enough, it is possible to then modify the behavior of our code without ever touching a piece of the original code</w:t>
-      </w:r>
-    </w:p>
-    <w:p>
-      <w:pPr>
-        <w:pStyle w:val="ListParagraph"/>
-        <w:rPr>
-          <w:sz w:val="24"/>
-          <w:szCs w:val="24"/>
+          <w:lang w:val="en-US"/>
         </w:rPr>
       </w:pPr>
     </w:p>
@@ -1583,23 +1727,21 @@
           <w:lang w:val="en-US"/>
         </w:rPr>
       </w:pPr>
-      <w:proofErr w:type="spellStart"/>
-      <w:r>
-        <w:rPr>
-          <w:sz w:val="24"/>
-          <w:szCs w:val="24"/>
-          <w:lang w:val="en-US"/>
-        </w:rPr>
-        <w:t>Liskov</w:t>
-      </w:r>
-      <w:proofErr w:type="spellEnd"/>
-      <w:r>
-        <w:rPr>
-          <w:sz w:val="24"/>
-          <w:szCs w:val="24"/>
-          <w:lang w:val="en-US"/>
-        </w:rPr>
-        <w:t xml:space="preserve"> substitution</w:t>
+      <w:r>
+        <w:rPr>
+          <w:sz w:val="24"/>
+          <w:szCs w:val="24"/>
+          <w:lang w:val="en-US"/>
+        </w:rPr>
+        <w:t xml:space="preserve"> </w:t>
+      </w:r>
+      <w:r>
+        <w:rPr>
+          <w:sz w:val="24"/>
+          <w:szCs w:val="24"/>
+          <w:lang w:val="en-US"/>
+        </w:rPr>
+        <w:t>Open closed principle</w:t>
       </w:r>
     </w:p>
     <w:p>
@@ -1608,6 +1750,7 @@
         <w:rPr>
           <w:sz w:val="24"/>
           <w:szCs w:val="24"/>
+          <w:lang w:val="en-US"/>
         </w:rPr>
       </w:pPr>
       <w:r>
@@ -1623,7 +1766,7 @@
           <w:sz w:val="24"/>
           <w:szCs w:val="24"/>
         </w:rPr>
-        <w:t>any implementation of an abstraction (interface) should be substitutable in any place that the abstraction is accepted. Basically, it takes care that while coding using interfaces in our code, we not only have a contract of input that the interface receives, but also the output returned by different classes implementing that interface; they should be of the same type</w:t>
+        <w:t>Software entities (classes, modules, functions, etc.) should be extendable without actually changing the contents of the class you’re extending. If we could follow this principle strongly enough, it is possible to then modify the behavior of our code without ever touching a piece of the original code</w:t>
       </w:r>
     </w:p>
     <w:p>
@@ -1654,7 +1797,7 @@
           <w:szCs w:val="24"/>
           <w:lang w:val="en-US"/>
         </w:rPr>
-        <w:t>Interface segregation</w:t>
+        <w:t>Liskov substitution</w:t>
       </w:r>
     </w:p>
     <w:p>
@@ -1678,23 +1821,7 @@
           <w:sz w:val="24"/>
           <w:szCs w:val="24"/>
         </w:rPr>
-        <w:t>we should break our interfaces into many smaller ones, so they better satisfy the exact needs of our clients.</w:t>
-      </w:r>
-    </w:p>
-    <w:p>
-      <w:pPr>
-        <w:pStyle w:val="ListParagraph"/>
-        <w:rPr>
-          <w:sz w:val="24"/>
-          <w:szCs w:val="24"/>
-        </w:rPr>
-      </w:pPr>
-      <w:r>
-        <w:rPr>
-          <w:sz w:val="24"/>
-          <w:szCs w:val="24"/>
-        </w:rPr>
-        <w:t>Similar to the Single Responsibility Principle, the goal of the Interface Segregation Principle is to minimize side consequences and repetition by dividing the software into multiple, independent parts</w:t>
+        <w:t>any implementation of an abstraction (interface) should be substitutable in any place that the abstraction is accepted. Basically, it takes care that while coding using interfaces in our code, we not only have a contract of input that the interface receives, but also the output returned by different classes implementing that interface; they should be of the same type</w:t>
       </w:r>
     </w:p>
     <w:p>
@@ -1725,6 +1852,105 @@
           <w:szCs w:val="24"/>
           <w:lang w:val="en-US"/>
         </w:rPr>
+        <w:lastRenderedPageBreak/>
+        <w:t>Interface segregation</w:t>
+      </w:r>
+    </w:p>
+    <w:p>
+      <w:pPr>
+        <w:pStyle w:val="ListParagraph"/>
+        <w:rPr>
+          <w:sz w:val="24"/>
+          <w:szCs w:val="24"/>
+        </w:rPr>
+      </w:pPr>
+      <w:r>
+        <w:rPr>
+          <w:sz w:val="24"/>
+          <w:szCs w:val="24"/>
+          <w:lang w:val="en-US"/>
+        </w:rPr>
+        <w:t>-</w:t>
+      </w:r>
+      <w:r>
+        <w:rPr>
+          <w:sz w:val="24"/>
+          <w:szCs w:val="24"/>
+        </w:rPr>
+        <w:t>we should break our interfaces into many smaller ones, so they better satisfy the exact needs of our clients.</w:t>
+      </w:r>
+    </w:p>
+    <w:p>
+      <w:pPr>
+        <w:pStyle w:val="ListParagraph"/>
+        <w:rPr>
+          <w:sz w:val="24"/>
+          <w:szCs w:val="24"/>
+        </w:rPr>
+      </w:pPr>
+      <w:r>
+        <w:rPr>
+          <w:sz w:val="24"/>
+          <w:szCs w:val="24"/>
+        </w:rPr>
+        <w:t>Similar to the Single Responsibility Principle, the goal of the Interface Segregation Principle is to minimize side consequences and repetition by dividing the software into multiple, independent parts</w:t>
+      </w:r>
+    </w:p>
+    <w:p>
+      <w:pPr>
+        <w:pStyle w:val="ListParagraph"/>
+        <w:rPr>
+          <w:sz w:val="24"/>
+          <w:szCs w:val="24"/>
+        </w:rPr>
+      </w:pPr>
+    </w:p>
+    <w:p>
+      <w:pPr>
+        <w:pStyle w:val="ListParagraph"/>
+        <w:rPr>
+          <w:sz w:val="24"/>
+          <w:szCs w:val="24"/>
+          <w:lang w:val="en-US"/>
+        </w:rPr>
+      </w:pPr>
+      <w:r>
+        <w:rPr>
+          <w:sz w:val="24"/>
+          <w:szCs w:val="24"/>
+          <w:lang w:val="en-US"/>
+        </w:rPr>
+        <w:t>Example: I am only using interfaces for one purpose without repetition</w:t>
+      </w:r>
+    </w:p>
+    <w:p>
+      <w:pPr>
+        <w:pStyle w:val="ListParagraph"/>
+        <w:rPr>
+          <w:sz w:val="24"/>
+          <w:szCs w:val="24"/>
+        </w:rPr>
+      </w:pPr>
+    </w:p>
+    <w:p>
+      <w:pPr>
+        <w:pStyle w:val="ListParagraph"/>
+        <w:numPr>
+          <w:ilvl w:val="0"/>
+          <w:numId w:val="1"/>
+        </w:numPr>
+        <w:rPr>
+          <w:sz w:val="24"/>
+          <w:szCs w:val="24"/>
+          <w:lang w:val="en-US"/>
+        </w:rPr>
+      </w:pPr>
+      <w:r>
+        <w:rPr>
+          <w:sz w:val="24"/>
+          <w:szCs w:val="24"/>
+          <w:lang w:val="en-US"/>
+        </w:rPr>
         <w:t>Dependency inversion</w:t>
       </w:r>
     </w:p>
@@ -1754,6 +1980,85 @@
     </w:p>
     <w:p>
       <w:pPr>
+        <w:pStyle w:val="ListParagraph"/>
+        <w:rPr>
+          <w:sz w:val="24"/>
+          <w:szCs w:val="24"/>
+        </w:rPr>
+      </w:pPr>
+    </w:p>
+    <w:p>
+      <w:pPr>
+        <w:pStyle w:val="ListParagraph"/>
+        <w:rPr>
+          <w:sz w:val="24"/>
+          <w:szCs w:val="24"/>
+          <w:lang w:val="en-US"/>
+        </w:rPr>
+      </w:pPr>
+      <w:r>
+        <w:rPr>
+          <w:sz w:val="24"/>
+          <w:szCs w:val="24"/>
+          <w:lang w:val="en-US"/>
+        </w:rPr>
+        <w:t xml:space="preserve">Example code snippet: </w:t>
+      </w:r>
+    </w:p>
+    <w:p>
+      <w:pPr>
+        <w:pStyle w:val="ListParagraph"/>
+        <w:rPr>
+          <w:sz w:val="24"/>
+          <w:szCs w:val="24"/>
+          <w:lang w:val="en-US"/>
+        </w:rPr>
+      </w:pPr>
+      <w:r>
+        <w:rPr>
+          <w:sz w:val="24"/>
+          <w:szCs w:val="24"/>
+          <w:lang w:val="en-US"/>
+        </w:rPr>
+        <w:drawing>
+          <wp:inline distT="0" distB="0" distL="0" distR="0" wp14:anchorId="360AEAA2" wp14:editId="5BD81341">
+            <wp:extent cx="2697714" cy="731583"/>
+            <wp:effectExtent l="0" t="0" r="7620" b="0"/>
+            <wp:docPr id="10" name="Picture 10"/>
+            <wp:cNvGraphicFramePr>
+              <a:graphicFrameLocks xmlns:a="http://schemas.openxmlformats.org/drawingml/2006/main" noChangeAspect="1"/>
+            </wp:cNvGraphicFramePr>
+            <a:graphic xmlns:a="http://schemas.openxmlformats.org/drawingml/2006/main">
+              <a:graphicData uri="http://schemas.openxmlformats.org/drawingml/2006/picture">
+                <pic:pic xmlns:pic="http://schemas.openxmlformats.org/drawingml/2006/picture">
+                  <pic:nvPicPr>
+                    <pic:cNvPr id="1" name=""/>
+                    <pic:cNvPicPr/>
+                  </pic:nvPicPr>
+                  <pic:blipFill>
+                    <a:blip r:embed="rId11"/>
+                    <a:stretch>
+                      <a:fillRect/>
+                    </a:stretch>
+                  </pic:blipFill>
+                  <pic:spPr>
+                    <a:xfrm>
+                      <a:off x="0" y="0"/>
+                      <a:ext cx="2697714" cy="731583"/>
+                    </a:xfrm>
+                    <a:prstGeom prst="rect">
+                      <a:avLst/>
+                    </a:prstGeom>
+                  </pic:spPr>
+                </pic:pic>
+              </a:graphicData>
+            </a:graphic>
+          </wp:inline>
+        </w:drawing>
+      </w:r>
+    </w:p>
+    <w:p>
+      <w:pPr>
         <w:rPr>
           <w:sz w:val="24"/>
           <w:szCs w:val="24"/>
@@ -1782,6 +2087,7 @@
           <w:lang w:val="en-US"/>
         </w:rPr>
       </w:pPr>
+      <w:bookmarkStart w:id="6" w:name="_Toc120310327"/>
       <w:r>
         <w:rPr>
           <w:lang w:val="en-US"/>
@@ -1789,6 +2095,7 @@
         <w:lastRenderedPageBreak/>
         <w:t>API Endpoints</w:t>
       </w:r>
+      <w:bookmarkEnd w:id="6"/>
     </w:p>
     <w:p>
       <w:pPr>
@@ -1903,16 +2210,8 @@
               <w:rPr>
                 <w:lang w:val="en-US"/>
               </w:rPr>
-              <w:t>/</w:t>
-            </w:r>
-            <w:proofErr w:type="gramStart"/>
-            <w:r>
-              <w:rPr>
-                <w:lang w:val="en-US"/>
-              </w:rPr>
-              <w:t>users</w:t>
-            </w:r>
-            <w:proofErr w:type="gramEnd"/>
+              <w:t>/users</w:t>
+            </w:r>
           </w:p>
         </w:tc>
         <w:tc>
@@ -1989,16 +2288,8 @@
               <w:rPr>
                 <w:lang w:val="en-US"/>
               </w:rPr>
-              <w:t>/</w:t>
-            </w:r>
-            <w:proofErr w:type="gramStart"/>
-            <w:r>
-              <w:rPr>
-                <w:lang w:val="en-US"/>
-              </w:rPr>
-              <w:t>users</w:t>
-            </w:r>
-            <w:proofErr w:type="gramEnd"/>
+              <w:t>/users</w:t>
+            </w:r>
           </w:p>
         </w:tc>
         <w:tc>
@@ -2315,16 +2606,8 @@
               <w:rPr>
                 <w:lang w:val="en-US"/>
               </w:rPr>
-              <w:t>/</w:t>
-            </w:r>
-            <w:proofErr w:type="gramStart"/>
-            <w:r>
-              <w:rPr>
-                <w:lang w:val="en-US"/>
-              </w:rPr>
-              <w:t>songs</w:t>
-            </w:r>
-            <w:proofErr w:type="gramEnd"/>
+              <w:t>/songs</w:t>
+            </w:r>
           </w:p>
         </w:tc>
         <w:tc>
@@ -2380,13 +2663,7 @@
               <w:rPr>
                 <w:lang w:val="en-US"/>
               </w:rPr>
-              <w:t xml:space="preserve">Read a list of all </w:t>
-            </w:r>
-            <w:r>
-              <w:rPr>
-                <w:lang w:val="en-US"/>
-              </w:rPr>
-              <w:t>songs</w:t>
+              <w:t>Read a list of all songs</w:t>
             </w:r>
           </w:p>
         </w:tc>
@@ -2410,16 +2687,8 @@
               <w:rPr>
                 <w:lang w:val="en-US"/>
               </w:rPr>
-              <w:t>/</w:t>
-            </w:r>
-            <w:proofErr w:type="gramStart"/>
-            <w:r>
-              <w:rPr>
-                <w:lang w:val="en-US"/>
-              </w:rPr>
-              <w:t>songs</w:t>
-            </w:r>
-            <w:proofErr w:type="gramEnd"/>
+              <w:t>/songs</w:t>
+            </w:r>
           </w:p>
         </w:tc>
         <w:tc>
@@ -2475,13 +2744,7 @@
               <w:rPr>
                 <w:lang w:val="en-US"/>
               </w:rPr>
-              <w:t xml:space="preserve">Create a new </w:t>
-            </w:r>
-            <w:r>
-              <w:rPr>
-                <w:lang w:val="en-US"/>
-              </w:rPr>
-              <w:t>song</w:t>
+              <w:t>Create a new song</w:t>
             </w:r>
           </w:p>
         </w:tc>
@@ -2559,19 +2822,7 @@
               <w:rPr>
                 <w:lang w:val="en-US"/>
               </w:rPr>
-              <w:t xml:space="preserve">Read the </w:t>
-            </w:r>
-            <w:r>
-              <w:rPr>
-                <w:lang w:val="en-US"/>
-              </w:rPr>
-              <w:t>song</w:t>
-            </w:r>
-            <w:r>
-              <w:rPr>
-                <w:lang w:val="en-US"/>
-              </w:rPr>
-              <w:t xml:space="preserve"> with ID 1</w:t>
+              <w:t>Read the song with ID 1</w:t>
             </w:r>
           </w:p>
         </w:tc>
@@ -2652,19 +2903,7 @@
               <w:rPr>
                 <w:lang w:val="en-US"/>
               </w:rPr>
-              <w:t xml:space="preserve">Update the </w:t>
-            </w:r>
-            <w:r>
-              <w:rPr>
-                <w:lang w:val="en-US"/>
-              </w:rPr>
-              <w:t>song</w:t>
-            </w:r>
-            <w:r>
-              <w:rPr>
-                <w:lang w:val="en-US"/>
-              </w:rPr>
-              <w:t xml:space="preserve"> with ID 1</w:t>
+              <w:t>Update the song with ID 1</w:t>
             </w:r>
           </w:p>
         </w:tc>
@@ -2766,16 +3005,8 @@
               <w:rPr>
                 <w:lang w:val="en-US"/>
               </w:rPr>
-              <w:t>/</w:t>
-            </w:r>
-            <w:proofErr w:type="gramStart"/>
-            <w:r>
-              <w:rPr>
-                <w:lang w:val="en-US"/>
-              </w:rPr>
-              <w:t>playlists</w:t>
-            </w:r>
-            <w:proofErr w:type="gramEnd"/>
+              <w:t>/playlists</w:t>
+            </w:r>
           </w:p>
         </w:tc>
         <w:tc>
@@ -2852,16 +3083,8 @@
               <w:rPr>
                 <w:lang w:val="en-US"/>
               </w:rPr>
-              <w:t>/</w:t>
-            </w:r>
-            <w:proofErr w:type="gramStart"/>
-            <w:r>
-              <w:rPr>
-                <w:lang w:val="en-US"/>
-              </w:rPr>
-              <w:t>playlists</w:t>
-            </w:r>
-            <w:proofErr w:type="gramEnd"/>
+              <w:t>/playlists</w:t>
+            </w:r>
           </w:p>
         </w:tc>
         <w:tc>
@@ -3010,6 +3233,91 @@
           <w:lang w:val="en-US"/>
         </w:rPr>
       </w:pPr>
+    </w:p>
+    <w:p>
+      <w:pPr>
+        <w:rPr>
+          <w:lang w:val="en-US"/>
+        </w:rPr>
+      </w:pPr>
+      <w:r>
+        <w:rPr>
+          <w:lang w:val="en-US"/>
+        </w:rPr>
+        <w:br w:type="page"/>
+      </w:r>
+    </w:p>
+    <w:p>
+      <w:pPr>
+        <w:pStyle w:val="Heading1"/>
+        <w:rPr>
+          <w:lang w:val="en-US"/>
+        </w:rPr>
+      </w:pPr>
+      <w:bookmarkStart w:id="7" w:name="_Toc120310328"/>
+      <w:r>
+        <w:rPr>
+          <w:noProof/>
+          <w:lang w:val="en-US"/>
+        </w:rPr>
+        <w:lastRenderedPageBreak/>
+        <w:drawing>
+          <wp:anchor distT="0" distB="0" distL="114300" distR="114300" simplePos="0" relativeHeight="251664384" behindDoc="1" locked="0" layoutInCell="1" allowOverlap="1" wp14:anchorId="6C9ED05B" wp14:editId="7F410A26">
+            <wp:simplePos x="0" y="0"/>
+            <wp:positionH relativeFrom="margin">
+              <wp:align>center</wp:align>
+            </wp:positionH>
+            <wp:positionV relativeFrom="paragraph">
+              <wp:posOffset>608965</wp:posOffset>
+            </wp:positionV>
+            <wp:extent cx="4442460" cy="4838700"/>
+            <wp:effectExtent l="0" t="0" r="0" b="0"/>
+            <wp:wrapNone/>
+            <wp:docPr id="6" name="Picture 6"/>
+            <wp:cNvGraphicFramePr>
+              <a:graphicFrameLocks xmlns:a="http://schemas.openxmlformats.org/drawingml/2006/main" noChangeAspect="1"/>
+            </wp:cNvGraphicFramePr>
+            <a:graphic xmlns:a="http://schemas.openxmlformats.org/drawingml/2006/main">
+              <a:graphicData uri="http://schemas.openxmlformats.org/drawingml/2006/picture">
+                <pic:pic xmlns:pic="http://schemas.openxmlformats.org/drawingml/2006/picture">
+                  <pic:nvPicPr>
+                    <pic:cNvPr id="6" name="Picture 6"/>
+                    <pic:cNvPicPr/>
+                  </pic:nvPicPr>
+                  <pic:blipFill>
+                    <a:blip r:embed="rId12">
+                      <a:extLst>
+                        <a:ext uri="{28A0092B-C50C-407E-A947-70E740481C1C}">
+                          <a14:useLocalDpi xmlns:a14="http://schemas.microsoft.com/office/drawing/2010/main" val="0"/>
+                        </a:ext>
+                      </a:extLst>
+                    </a:blip>
+                    <a:stretch>
+                      <a:fillRect/>
+                    </a:stretch>
+                  </pic:blipFill>
+                  <pic:spPr>
+                    <a:xfrm>
+                      <a:off x="0" y="0"/>
+                      <a:ext cx="4442460" cy="4838700"/>
+                    </a:xfrm>
+                    <a:prstGeom prst="rect">
+                      <a:avLst/>
+                    </a:prstGeom>
+                  </pic:spPr>
+                </pic:pic>
+              </a:graphicData>
+            </a:graphic>
+          </wp:anchor>
+        </w:drawing>
+      </w:r>
+      <w:r>
+        <w:rPr>
+          <w:lang w:val="en-US"/>
+        </w:rPr>
+        <w:t>CI Setup diagram</w:t>
+      </w:r>
+      <w:bookmarkEnd w:id="7"/>
     </w:p>
     <w:sectPr>
       <w:pgSz w:w="11906" w:h="16838"/>

</xml_diff>